<commit_message>
Chapters 12 - 13
Edited RScripts and Annotated PDFs for Examples in Chapters 12 and 13
</commit_message>
<xml_diff>
--- a/Chapter_12/Chp_12_Example_10_SquaredCorrelationCoefficient.docx
+++ b/Chapter_12/Chp_12_Example_10_SquaredCorrelationCoefficient.docx
@@ -36,8 +36,8 @@
             <v:path o:extrusionok="f" gradientshapeok="t" o:connecttype="rect"/>
             <o:lock v:ext="edit" aspectratio="t"/>
           </v:shapetype>
-          <v:shape id="Picture 1" o:spid="_x0000_s1026" type="#_x0000_t75" alt="Graphical user interface, website&#13;&#13;&#13;&#13;&#13;&#13;&#13;&#13;&#13;&#13;&#13;&#13;&#13;&#13;&#13;&#13;&#13;&#13;&#13;&#13;&#13;&#13;&#13;&#13;&#13;&#13;&#13;&#13;&#13;&#13;&#13;&#13;&#13;&#13;&#13;&#13;&#13;&#13;&#13;&#13;&#13;&#13;&#13;&#13;&#13;&#13;&#13;&#13;&#13;&#13;&#13;&#13;&#10;&#13;&#13;&#13;&#13;&#13;&#13;&#13;&#13;&#13;&#13;&#13;&#13;&#13;&#13;&#13;&#13;&#13;&#13;&#13;&#13;&#13;&#13;&#13;&#13;&#13;&#13;&#13;&#13;&#13;&#13;&#13;&#13;&#13;&#13;&#13;&#13;&#13;&#13;&#13;&#13;&#13;&#13;&#13;&#13;&#13;&#13;&#13;&#13;&#13;&#13;&#13;&#13;&#10;Description automatically generated" style="position:absolute;margin-left:4.9pt;margin-top:1.8pt;width:125pt;height:159.5pt;z-index:251659264;visibility:visible;mso-wrap-style:square;mso-wrap-edited:f;mso-width-percent:0;mso-height-percent:0;mso-wrap-distance-left:9pt;mso-wrap-distance-top:0;mso-wrap-distance-right:9pt;mso-wrap-distance-bottom:0;mso-position-horizontal:absolute;mso-position-horizontal-relative:text;mso-position-vertical:absolute;mso-position-vertical-relative:text;mso-width-percent:0;mso-height-percent:0;mso-width-relative:page;mso-height-relative:page" stroked="t">
-            <v:imagedata r:id="rId7" o:title="Graphical user interface, website&#13;&#13;&#13;&#13;&#13;&#13;&#13;&#13;&#13;&#13;&#13;&#13;&#13;&#13;&#13;&#13;&#13;&#13;&#13;&#13;&#13;&#13;&#13;&#13;&#13;&#13;&#13;&#13;&#13;&#13;&#13;&#13;&#13;&#13;&#13;&#13;&#13;&#13;&#13;&#13;&#13;&#13;&#13;&#13;&#13;&#13;&#13;&#13;&#13;&#13;&#13;&#13;&#10;&#13;&#13;&#13;&#13;&#13;&#13;&#13;&#13;&#13;&#13;&#13;&#13;&#13;&#13;&#13;&#13;&#13;&#13;&#13;&#13;&#13;&#13;&#13;&#13;&#13;&#13;&#13;&#13;&#13;&#13;&#13;&#13;&#13;&#13;&#13;&#13;&#13;&#13;&#13;&#13;&#13;&#13;&#13;&#13;&#13;&#13;&#13;&#13;&#13;&#13;&#13;&#13;&#10;Description automatically generated"/>
+          <v:shape id="Picture 1" o:spid="_x0000_s1026" type="#_x0000_t75" alt="Graphical user interface, website&#13;&#13;&#13;&#13;&#13;&#13;&#13;&#13;&#13;&#13;&#13;&#13;&#13;&#13;&#13;&#13;&#13;&#13;&#13;&#13;&#13;&#13;&#13;&#13;&#13;&#13;&#13;&#13;&#13;&#13;&#13;&#13;&#13;&#13;&#13;&#13;&#13;&#13;&#13;&#13;&#13;&#13;&#13;&#13;&#13;&#13;&#13;&#13;&#13;&#13;&#13;&#13;&#13;&#10;&#13;&#13;&#13;&#13;&#13;&#13;&#13;&#13;&#13;&#13;&#13;&#13;&#13;&#13;&#13;&#13;&#13;&#13;&#13;&#13;&#13;&#13;&#13;&#13;&#13;&#13;&#13;&#13;&#13;&#13;&#13;&#13;&#13;&#13;&#13;&#13;&#13;&#13;&#13;&#13;&#13;&#13;&#13;&#13;&#13;&#13;&#13;&#13;&#13;&#13;&#13;&#13;&#13;&#10;Description automatically generated" style="position:absolute;margin-left:4.9pt;margin-top:1.8pt;width:125pt;height:159.5pt;z-index:251659264;visibility:visible;mso-wrap-style:square;mso-wrap-edited:f;mso-width-percent:0;mso-height-percent:0;mso-wrap-distance-left:9pt;mso-wrap-distance-top:0;mso-wrap-distance-right:9pt;mso-wrap-distance-bottom:0;mso-position-horizontal:absolute;mso-position-horizontal-relative:text;mso-position-vertical:absolute;mso-position-vertical-relative:text;mso-width-percent:0;mso-height-percent:0;mso-width-relative:page;mso-height-relative:page" stroked="t">
+            <v:imagedata r:id="rId7" o:title="Graphical user interface, website&#13;&#13;&#13;&#13;&#13;&#13;&#13;&#13;&#13;&#13;&#13;&#13;&#13;&#13;&#13;&#13;&#13;&#13;&#13;&#13;&#13;&#13;&#13;&#13;&#13;&#13;&#13;&#13;&#13;&#13;&#13;&#13;&#13;&#13;&#13;&#13;&#13;&#13;&#13;&#13;&#13;&#13;&#13;&#13;&#13;&#13;&#13;&#13;&#13;&#13;&#13;&#13;&#13;&#10;&#13;&#13;&#13;&#13;&#13;&#13;&#13;&#13;&#13;&#13;&#13;&#13;&#13;&#13;&#13;&#13;&#13;&#13;&#13;&#13;&#13;&#13;&#13;&#13;&#13;&#13;&#13;&#13;&#13;&#13;&#13;&#13;&#13;&#13;&#13;&#13;&#13;&#13;&#13;&#13;&#13;&#13;&#13;&#13;&#13;&#13;&#13;&#13;&#13;&#13;&#13;&#13;&#13;&#10;Description automatically generated"/>
             <w10:wrap type="square"/>
           </v:shape>
         </w:pict>
@@ -104,31 +104,7 @@
           <w:sz w:val="30"/>
           <w:szCs w:val="30"/>
         </w:rPr>
-        <w:t xml:space="preserve">by </w:t>
-      </w:r>
-      <w:proofErr w:type="spellStart"/>
-      <w:r>
-        <w:rPr>
-          <w:rFonts w:ascii="Calibri Light" w:eastAsia="Times New Roman" w:hAnsi="Calibri Light" w:cs="Times New Roman"/>
-          <w:b/>
-          <w:bCs/>
-          <w:color w:val="2E74B5"/>
-          <w:sz w:val="30"/>
-          <w:szCs w:val="30"/>
-        </w:rPr>
-        <w:t>Agresti</w:t>
-      </w:r>
-      <w:proofErr w:type="spellEnd"/>
-      <w:r>
-        <w:rPr>
-          <w:rFonts w:ascii="Calibri Light" w:eastAsia="Times New Roman" w:hAnsi="Calibri Light" w:cs="Times New Roman"/>
-          <w:b/>
-          <w:bCs/>
-          <w:color w:val="2E74B5"/>
-          <w:sz w:val="30"/>
-          <w:szCs w:val="30"/>
-        </w:rPr>
-        <w:t>, Franklin and Klingenberg, 5</w:t>
+        <w:t>by Agresti, Franklin and Klingenberg, 5</w:t>
       </w:r>
       <w:r>
         <w:rPr>
@@ -207,62 +183,7 @@
           <w:sz w:val="40"/>
           <w:szCs w:val="40"/>
         </w:rPr>
-        <w:t xml:space="preserve">Example </w:t>
-      </w:r>
-      <w:r>
-        <w:rPr>
-          <w:rFonts w:ascii="Calibri Light" w:eastAsia="Times New Roman" w:hAnsi="Calibri Light" w:cs="Times New Roman"/>
-          <w:b/>
-          <w:bCs/>
-          <w:color w:val="70AD47"/>
-          <w:sz w:val="40"/>
-          <w:szCs w:val="40"/>
-        </w:rPr>
-        <w:t>10</w:t>
-      </w:r>
-      <w:r>
-        <w:rPr>
-          <w:rFonts w:ascii="Calibri Light" w:eastAsia="Times New Roman" w:hAnsi="Calibri Light" w:cs="Times New Roman"/>
-          <w:b/>
-          <w:bCs/>
-          <w:color w:val="70AD47"/>
-          <w:sz w:val="40"/>
-          <w:szCs w:val="40"/>
-        </w:rPr>
-        <w:t xml:space="preserve">:  </w:t>
-      </w:r>
-      <w:r>
-        <w:rPr>
-          <w:rFonts w:ascii="Calibri Light" w:eastAsia="Times New Roman" w:hAnsi="Calibri Light" w:cs="Times New Roman"/>
-          <w:b/>
-          <w:bCs/>
-          <w:color w:val="70AD47"/>
-          <w:sz w:val="40"/>
-          <w:szCs w:val="40"/>
-        </w:rPr>
-        <w:t>The Strength Study</w:t>
-      </w:r>
-      <w:r>
-        <w:rPr>
-          <w:rFonts w:ascii="Calibri Light" w:eastAsia="Times New Roman" w:hAnsi="Calibri Light" w:cs="Times New Roman"/>
-          <w:b/>
-          <w:bCs/>
-          <w:color w:val="70AD47"/>
-          <w:sz w:val="40"/>
-          <w:szCs w:val="40"/>
-        </w:rPr>
-        <w:t xml:space="preserve"> – </w:t>
-      </w:r>
-      <w:r>
-        <w:rPr>
-          <w:rFonts w:ascii="Calibri Light" w:eastAsia="Times New Roman" w:hAnsi="Calibri Light" w:cs="Times New Roman"/>
-          <w:b/>
-          <w:bCs/>
-          <w:color w:val="70AD47"/>
-          <w:sz w:val="40"/>
-          <w:szCs w:val="40"/>
-        </w:rPr>
-        <w:t xml:space="preserve">     The Squared Correlation Coefficient </w:t>
+        <w:t xml:space="preserve">Example 10:  The Strength Study –      The Squared Correlation Coefficient </w:t>
       </w:r>
       <w:r>
         <w:rPr>
@@ -306,7 +227,13 @@
         <w:rPr>
           <w:rStyle w:val="NormalTok"/>
         </w:rPr>
-        <w:t xml:space="preserve">data </w:t>
+        <w:t>athletes</w:t>
+      </w:r>
+      <w:r>
+        <w:rPr>
+          <w:rStyle w:val="NormalTok"/>
+        </w:rPr>
+        <w:t xml:space="preserve"> </w:t>
       </w:r>
       <w:r>
         <w:rPr>
@@ -342,7 +269,19 @@
         <w:rPr>
           <w:rStyle w:val="StringTok"/>
         </w:rPr>
-        <w:t>'https://img1.wsimg.com/blobby/go/bbca5dba-4947-4587-b40a-db346c01b1b3/downloads/High_School_Female_Athletes_Strength.csv?ver=1657874961226'</w:t>
+        <w:t>'</w:t>
+      </w:r>
+      <w:r>
+        <w:rPr>
+          <w:rStyle w:val="StringTok"/>
+        </w:rPr>
+        <w:t>https://raw.githubusercontent.com/artofstat/data/master/Chapter12/highschool_female_athletes.csv</w:t>
+      </w:r>
+      <w:r>
+        <w:rPr>
+          <w:rStyle w:val="StringTok"/>
+        </w:rPr>
+        <w:t>'</w:t>
       </w:r>
       <w:r>
         <w:rPr>
@@ -363,7 +302,19 @@
         <w:rPr>
           <w:rStyle w:val="NormalTok"/>
         </w:rPr>
-        <w:t xml:space="preserve">(data) </w:t>
+        <w:t>(</w:t>
+      </w:r>
+      <w:r>
+        <w:rPr>
+          <w:rStyle w:val="NormalTok"/>
+        </w:rPr>
+        <w:t>athletes</w:t>
+      </w:r>
+      <w:r>
+        <w:rPr>
+          <w:rStyle w:val="NormalTok"/>
+        </w:rPr>
+        <w:t xml:space="preserve">) </w:t>
       </w:r>
       <w:r>
         <w:rPr>
@@ -404,6 +355,7 @@
         </w:rPr>
         <w:t xml:space="preserve"> </w:t>
       </w:r>
+      <w:proofErr w:type="gramStart"/>
       <w:r>
         <w:rPr>
           <w:rStyle w:val="FunctionTok"/>
@@ -414,7 +366,14 @@
         <w:rPr>
           <w:rStyle w:val="NormalTok"/>
         </w:rPr>
-        <w:t>(maxBP..lbs., BP60)</w:t>
+        <w:t>(</w:t>
+      </w:r>
+      <w:proofErr w:type="gramEnd"/>
+      <w:r>
+        <w:rPr>
+          <w:rStyle w:val="NormalTok"/>
+        </w:rPr>
+        <w:t>maxBP..lbs., BP60)</w:t>
       </w:r>
       <w:r>
         <w:br/>
@@ -423,7 +382,19 @@
         <w:rPr>
           <w:rStyle w:val="NormalTok"/>
         </w:rPr>
-        <w:t xml:space="preserve">r_squared </w:t>
+        <w:t>r</w:t>
+      </w:r>
+      <w:r>
+        <w:rPr>
+          <w:rStyle w:val="NormalTok"/>
+        </w:rPr>
+        <w:t>S</w:t>
+      </w:r>
+      <w:r>
+        <w:rPr>
+          <w:rStyle w:val="NormalTok"/>
+        </w:rPr>
+        <w:t xml:space="preserve">quared </w:t>
       </w:r>
       <w:r>
         <w:rPr>
@@ -462,7 +433,19 @@
         <w:rPr>
           <w:rStyle w:val="NormalTok"/>
         </w:rPr>
-        <w:t>r_squared</w:t>
+        <w:t>r</w:t>
+      </w:r>
+      <w:r>
+        <w:rPr>
+          <w:rStyle w:val="NormalTok"/>
+        </w:rPr>
+        <w:t>S</w:t>
+      </w:r>
+      <w:r>
+        <w:rPr>
+          <w:rStyle w:val="NormalTok"/>
+        </w:rPr>
+        <w:t>quared</w:t>
       </w:r>
     </w:p>
     <w:p>
@@ -494,7 +477,19 @@
         <w:rPr>
           <w:rStyle w:val="NormalTok"/>
         </w:rPr>
-        <w:t xml:space="preserve">lin.reg </w:t>
+        <w:t>lin</w:t>
+      </w:r>
+      <w:r>
+        <w:rPr>
+          <w:rStyle w:val="NormalTok"/>
+        </w:rPr>
+        <w:t>R</w:t>
+      </w:r>
+      <w:r>
+        <w:rPr>
+          <w:rStyle w:val="NormalTok"/>
+        </w:rPr>
+        <w:t xml:space="preserve">eg </w:t>
       </w:r>
       <w:r>
         <w:rPr>
@@ -508,6 +503,7 @@
         </w:rPr>
         <w:t xml:space="preserve"> </w:t>
       </w:r>
+      <w:proofErr w:type="gramStart"/>
       <w:r>
         <w:rPr>
           <w:rStyle w:val="FunctionTok"/>
@@ -518,7 +514,14 @@
         <w:rPr>
           <w:rStyle w:val="NormalTok"/>
         </w:rPr>
-        <w:t xml:space="preserve">(maxBP..lbs. </w:t>
+        <w:t>(</w:t>
+      </w:r>
+      <w:proofErr w:type="gramEnd"/>
+      <w:r>
+        <w:rPr>
+          <w:rStyle w:val="NormalTok"/>
+        </w:rPr>
+        <w:t xml:space="preserve">maxBP..lbs. </w:t>
       </w:r>
       <w:r>
         <w:rPr>
@@ -542,7 +545,19 @@
         <w:rPr>
           <w:rStyle w:val="NormalTok"/>
         </w:rPr>
-        <w:t xml:space="preserve"> data)</w:t>
+        <w:t xml:space="preserve"> </w:t>
+      </w:r>
+      <w:r>
+        <w:rPr>
+          <w:rStyle w:val="NormalTok"/>
+        </w:rPr>
+        <w:t>athletes</w:t>
+      </w:r>
+      <w:r>
+        <w:rPr>
+          <w:rStyle w:val="NormalTok"/>
+        </w:rPr>
+        <w:t>)</w:t>
       </w:r>
       <w:r>
         <w:br/>
@@ -557,7 +572,19 @@
         <w:rPr>
           <w:rStyle w:val="NormalTok"/>
         </w:rPr>
-        <w:t>(lin.reg)</w:t>
+        <w:t>(lin</w:t>
+      </w:r>
+      <w:r>
+        <w:rPr>
+          <w:rStyle w:val="NormalTok"/>
+        </w:rPr>
+        <w:t>R</w:t>
+      </w:r>
+      <w:r>
+        <w:rPr>
+          <w:rStyle w:val="NormalTok"/>
+        </w:rPr>
+        <w:t>eg)</w:t>
       </w:r>
       <w:r>
         <w:rPr>
@@ -877,6 +904,13 @@
     <w:lsdException w:name="Placeholder Text" w:semiHidden="1"/>
     <w:lsdException w:name="Light Shading"/>
     <w:lsdException w:name="Light List"/>
+    <w:lsdException w:name="Light Grid"/>
+    <w:lsdException w:name="Medium Shading 1"/>
+    <w:lsdException w:name="Medium Shading 2"/>
+    <w:lsdException w:name="Medium List 1"/>
+    <w:lsdException w:name="Medium List 2"/>
+    <w:lsdException w:name="Medium Grid 1"/>
+    <w:lsdException w:name="Medium Grid 2"/>
     <w:lsdException w:name="Medium Grid 3"/>
     <w:lsdException w:name="Dark List"/>
     <w:lsdException w:name="Colorful Shading"/>

</xml_diff>